<commit_message>
Table 7-9 Updated After MergeConflicts
Content has been added to several tables.
</commit_message>
<xml_diff>
--- a/Table2/Table 7.docx
+++ b/Table2/Table 7.docx
@@ -7,45 +7,6 @@
         <w:t>Table 7</w:t>
       </w:r>
     </w:p>
-    <w:p/>
-    <w:p>
-      <w:r>
-        <w:t xml:space="preserve">Yellow Octave ABS 1.75mm, 1.2mm orifice, </w:t>
-      </w:r>
-      <w:proofErr w:type="gramStart"/>
-      <w:r>
-        <w:t>E3D</w:t>
-      </w:r>
-      <w:proofErr w:type="gramEnd"/>
-      <w:r>
-        <w:t xml:space="preserve"> volcano</w:t>
-      </w:r>
-    </w:p>
-    <w:p/>
-    <w:p>
-      <w:r>
-        <w:t xml:space="preserve">Temp </w:t>
-      </w:r>
-      <w:proofErr w:type="spellStart"/>
-      <w:r>
-        <w:t>vs</w:t>
-      </w:r>
-      <w:proofErr w:type="spellEnd"/>
-      <w:r>
-        <w:t xml:space="preserve"> extruded length at failure volumetric flow rate</w:t>
-      </w:r>
-    </w:p>
-    <w:p>
-      <w:r>
-        <w:t xml:space="preserve">The extruded value should ideally be 50mm but due to lower temperature it cannot extrude all 50 so extruded amount is actually 100 </w:t>
-      </w:r>
-      <w:bookmarkStart w:id="0" w:name="_GoBack"/>
-      <w:bookmarkEnd w:id="0"/>
-      <w:r>
-        <w:t>- the value.</w:t>
-      </w:r>
-    </w:p>
-    <w:p/>
     <w:p/>
     <w:p/>
     <w:tbl>
@@ -119,7 +80,14 @@
                 <w:rFonts w:ascii="Calibri" w:eastAsia="Times New Roman" w:hAnsi="Calibri" w:cs="Times New Roman"/>
                 <w:color w:val="000000"/>
               </w:rPr>
-              <w:t>2000</w:t>
+              <w:t>22</w:t>
+            </w:r>
+            <w:r>
+              <w:rPr>
+                <w:rFonts w:ascii="Calibri" w:eastAsia="Times New Roman" w:hAnsi="Calibri" w:cs="Times New Roman"/>
+                <w:color w:val="000000"/>
+              </w:rPr>
+              <w:t>00</w:t>
             </w:r>
           </w:p>
         </w:tc>
@@ -394,6 +362,306 @@
       </w:tr>
     </w:tbl>
     <w:p/>
+    <w:p>
+      <w:pPr>
+        <w:tabs>
+          <w:tab w:val="left" w:pos="1021"/>
+        </w:tabs>
+        <w:spacing w:line="288" w:lineRule="auto"/>
+        <w:rPr>
+          <w:rFonts w:ascii="Cambria" w:hAnsi="Cambria"/>
+          <w:b/>
+        </w:rPr>
+      </w:pPr>
+      <w:r>
+        <w:rPr>
+          <w:rFonts w:ascii="Cambria" w:hAnsi="Cambria"/>
+          <w:b/>
+        </w:rPr>
+        <w:t>Summary</w:t>
+      </w:r>
+      <w:r>
+        <w:rPr>
+          <w:rFonts w:ascii="Cambria" w:hAnsi="Cambria"/>
+          <w:b/>
+        </w:rPr>
+        <w:t>:</w:t>
+      </w:r>
+    </w:p>
+    <w:p>
+      <w:pPr>
+        <w:pStyle w:val="ListParagraph"/>
+        <w:numPr>
+          <w:ilvl w:val="0"/>
+          <w:numId w:val="1"/>
+        </w:numPr>
+        <w:spacing w:after="0" w:line="288" w:lineRule="auto"/>
+        <w:rPr>
+          <w:rFonts w:ascii="Cambria" w:hAnsi="Cambria"/>
+          <w:sz w:val="24"/>
+          <w:szCs w:val="24"/>
+        </w:rPr>
+      </w:pPr>
+      <w:r>
+        <w:rPr>
+          <w:rFonts w:ascii="Cambria" w:hAnsi="Cambria"/>
+          <w:sz w:val="24"/>
+          <w:szCs w:val="24"/>
+        </w:rPr>
+        <w:t>After noticing that at the failure rates less than the specified filament was pulled, we decided to measure the pulled filament at the failure flow rate as the temperature was increased.</w:t>
+      </w:r>
+    </w:p>
+    <w:p>
+      <w:pPr>
+        <w:tabs>
+          <w:tab w:val="left" w:pos="1021"/>
+        </w:tabs>
+        <w:spacing w:line="288" w:lineRule="auto"/>
+        <w:rPr>
+          <w:rFonts w:ascii="Cambria" w:hAnsi="Cambria"/>
+          <w:b/>
+        </w:rPr>
+      </w:pPr>
+      <w:r>
+        <w:rPr>
+          <w:rFonts w:ascii="Cambria" w:hAnsi="Cambria"/>
+          <w:b/>
+        </w:rPr>
+        <w:t>Notes/Observations:</w:t>
+      </w:r>
+    </w:p>
+    <w:p>
+      <w:pPr>
+        <w:pStyle w:val="ListParagraph"/>
+        <w:numPr>
+          <w:ilvl w:val="0"/>
+          <w:numId w:val="1"/>
+        </w:numPr>
+        <w:spacing w:after="0" w:line="288" w:lineRule="auto"/>
+        <w:rPr>
+          <w:rFonts w:ascii="Cambria" w:hAnsi="Cambria"/>
+          <w:sz w:val="24"/>
+          <w:szCs w:val="24"/>
+        </w:rPr>
+      </w:pPr>
+      <w:r>
+        <w:rPr>
+          <w:rFonts w:ascii="Cambria" w:hAnsi="Cambria"/>
+          <w:sz w:val="24"/>
+          <w:szCs w:val="24"/>
+        </w:rPr>
+        <w:t>Spring Tension: (~58.70 mm for 3mm) (~58.90 mm for 1.75mm)</w:t>
+      </w:r>
+    </w:p>
+    <w:p>
+      <w:pPr>
+        <w:pStyle w:val="ListParagraph"/>
+        <w:numPr>
+          <w:ilvl w:val="0"/>
+          <w:numId w:val="1"/>
+        </w:numPr>
+        <w:spacing w:after="0" w:line="288" w:lineRule="auto"/>
+        <w:rPr>
+          <w:rFonts w:ascii="Cambria" w:hAnsi="Cambria"/>
+          <w:sz w:val="24"/>
+          <w:szCs w:val="24"/>
+        </w:rPr>
+      </w:pPr>
+      <w:r>
+        <w:rPr>
+          <w:rFonts w:ascii="Cambria" w:hAnsi="Cambria"/>
+          <w:sz w:val="24"/>
+          <w:szCs w:val="24"/>
+        </w:rPr>
+        <w:t>We noticed that as the temperature increased the motor grinding noise became noticeably less audible.</w:t>
+      </w:r>
+    </w:p>
+    <w:p>
+      <w:pPr>
+        <w:pStyle w:val="ListParagraph"/>
+        <w:numPr>
+          <w:ilvl w:val="0"/>
+          <w:numId w:val="1"/>
+        </w:numPr>
+        <w:spacing w:after="0" w:line="288" w:lineRule="auto"/>
+        <w:rPr>
+          <w:rFonts w:ascii="Cambria" w:hAnsi="Cambria"/>
+          <w:sz w:val="24"/>
+          <w:szCs w:val="24"/>
+        </w:rPr>
+      </w:pPr>
+      <w:r>
+        <w:rPr>
+          <w:rFonts w:ascii="Cambria" w:hAnsi="Cambria"/>
+          <w:sz w:val="24"/>
+          <w:szCs w:val="24"/>
+        </w:rPr>
+        <w:t>The pulled filament length increased by about 10mm from 240 all the way to 270. The explanation for the lack of filament being pulled has a two-fold explanation. First, the motor is reaching its maximum speed so the torque is decreasing thus it can no longer exert the force to drive the filament and begins stepping and no filament comes out.  The second explanation is that the since the filament is moving so fast through it’s not actually heating to its necessary 240 degrees. Thus, since it is partially stiff it cannot be extruded easily and hence the increasing temperature allows for it to be extruded more easily and the trend shows this as the pulled filament length increases as the temperature increases.</w:t>
+      </w:r>
+    </w:p>
+    <w:p>
+      <w:pPr>
+        <w:tabs>
+          <w:tab w:val="left" w:pos="1976"/>
+        </w:tabs>
+        <w:spacing w:after="160" w:line="259" w:lineRule="auto"/>
+        <w:rPr>
+          <w:rFonts w:ascii="Cambria" w:hAnsi="Cambria"/>
+          <w:b/>
+        </w:rPr>
+      </w:pPr>
+      <w:r>
+        <w:rPr>
+          <w:rFonts w:ascii="Cambria" w:hAnsi="Cambria"/>
+          <w:b/>
+        </w:rPr>
+        <w:t>Specifications:</w:t>
+      </w:r>
+    </w:p>
+    <w:p>
+      <w:pPr>
+        <w:pStyle w:val="ListParagraph"/>
+        <w:numPr>
+          <w:ilvl w:val="0"/>
+          <w:numId w:val="3"/>
+        </w:numPr>
+      </w:pPr>
+      <w:r>
+        <w:t>Yellow Octave ABS 1.75mm</w:t>
+      </w:r>
+    </w:p>
+    <w:p>
+      <w:pPr>
+        <w:pStyle w:val="ListParagraph"/>
+        <w:numPr>
+          <w:ilvl w:val="0"/>
+          <w:numId w:val="3"/>
+        </w:numPr>
+      </w:pPr>
+      <w:r>
+        <w:t>1.2mm orifice, E3D volcano</w:t>
+      </w:r>
+    </w:p>
+    <w:p>
+      <w:pPr>
+        <w:rPr>
+          <w:rFonts w:ascii="Cambria" w:hAnsi="Cambria"/>
+        </w:rPr>
+      </w:pPr>
+      <w:r>
+        <w:rPr>
+          <w:rFonts w:ascii="Cambria" w:hAnsi="Cambria"/>
+          <w:b/>
+        </w:rPr>
+        <w:t xml:space="preserve">Failure Mode: </w:t>
+      </w:r>
+      <w:r>
+        <w:rPr>
+          <w:rFonts w:ascii="Cambria" w:hAnsi="Cambria"/>
+        </w:rPr>
+        <w:t>Stepper motor cannot exceed ~870 mm/min</w:t>
+      </w:r>
+    </w:p>
+    <w:p>
+      <w:pPr>
+        <w:pStyle w:val="ListParagraph"/>
+        <w:numPr>
+          <w:ilvl w:val="0"/>
+          <w:numId w:val="2"/>
+        </w:numPr>
+        <w:rPr>
+          <w:rFonts w:ascii="Cambria" w:hAnsi="Cambria"/>
+          <w:sz w:val="24"/>
+          <w:szCs w:val="24"/>
+        </w:rPr>
+      </w:pPr>
+      <w:r>
+        <w:rPr>
+          <w:rFonts w:ascii="Cambria" w:hAnsi="Cambria"/>
+          <w:sz w:val="24"/>
+          <w:szCs w:val="24"/>
+        </w:rPr>
+        <w:t>1: Best extrusion</w:t>
+      </w:r>
+    </w:p>
+    <w:p>
+      <w:pPr>
+        <w:pStyle w:val="ListParagraph"/>
+        <w:numPr>
+          <w:ilvl w:val="0"/>
+          <w:numId w:val="2"/>
+        </w:numPr>
+        <w:rPr>
+          <w:rFonts w:ascii="Cambria" w:hAnsi="Cambria"/>
+          <w:sz w:val="24"/>
+          <w:szCs w:val="24"/>
+        </w:rPr>
+      </w:pPr>
+      <w:r>
+        <w:rPr>
+          <w:rFonts w:ascii="Cambria" w:hAnsi="Cambria"/>
+          <w:sz w:val="24"/>
+          <w:szCs w:val="24"/>
+        </w:rPr>
+        <w:t>2: extrusion (minor)</w:t>
+      </w:r>
+    </w:p>
+    <w:p>
+      <w:pPr>
+        <w:pStyle w:val="ListParagraph"/>
+        <w:numPr>
+          <w:ilvl w:val="0"/>
+          <w:numId w:val="2"/>
+        </w:numPr>
+        <w:rPr>
+          <w:rFonts w:ascii="Cambria" w:hAnsi="Cambria"/>
+          <w:sz w:val="24"/>
+          <w:szCs w:val="24"/>
+        </w:rPr>
+      </w:pPr>
+      <w:r>
+        <w:rPr>
+          <w:rFonts w:ascii="Cambria" w:hAnsi="Cambria"/>
+          <w:sz w:val="24"/>
+          <w:szCs w:val="24"/>
+        </w:rPr>
+        <w:t>3: (major)</w:t>
+      </w:r>
+    </w:p>
+    <w:p>
+      <w:pPr>
+        <w:pStyle w:val="ListParagraph"/>
+        <w:numPr>
+          <w:ilvl w:val="0"/>
+          <w:numId w:val="2"/>
+        </w:numPr>
+        <w:rPr>
+          <w:rFonts w:ascii="Cambria" w:hAnsi="Cambria"/>
+          <w:sz w:val="24"/>
+          <w:szCs w:val="24"/>
+        </w:rPr>
+      </w:pPr>
+      <w:r>
+        <w:rPr>
+          <w:rFonts w:ascii="Cambria" w:hAnsi="Cambria"/>
+          <w:sz w:val="24"/>
+          <w:szCs w:val="24"/>
+        </w:rPr>
+        <w:t>X: Complete failure, does not extrude at all (fail)</w:t>
+      </w:r>
+    </w:p>
+    <w:p/>
+    <w:p/>
+    <w:p/>
+    <w:p/>
+    <w:p/>
+    <w:p/>
+    <w:p/>
+    <w:p/>
+    <w:p>
+      <w:bookmarkStart w:id="0" w:name="_GoBack"/>
+      <w:bookmarkEnd w:id="0"/>
+    </w:p>
     <w:sectPr>
       <w:pgSz w:w="12240" w:h="15840"/>
       <w:pgMar w:top="1440" w:right="1800" w:bottom="1440" w:left="1800" w:header="720" w:footer="720" w:gutter="0"/>
@@ -401,6 +669,359 @@
     </w:sectPr>
   </w:body>
 </w:document>
+</file>
+
+<file path=word/numbering.xml><?xml version="1.0" encoding="utf-8"?>
+<w:numbering xmlns:wpc="http://schemas.microsoft.com/office/word/2010/wordprocessingCanvas" xmlns:mo="http://schemas.microsoft.com/office/mac/office/2008/main" xmlns:mc="http://schemas.openxmlformats.org/markup-compatibility/2006" xmlns:mv="urn:schemas-microsoft-com:mac:vml" xmlns:o="urn:schemas-microsoft-com:office:office" xmlns:r="http://schemas.openxmlformats.org/officeDocument/2006/relationships" xmlns:m="http://schemas.openxmlformats.org/officeDocument/2006/math" xmlns:v="urn:schemas-microsoft-com:vml" xmlns:wp14="http://schemas.microsoft.com/office/word/2010/wordprocessingDrawing" xmlns:wp="http://schemas.openxmlformats.org/drawingml/2006/wordprocessingDrawing" xmlns:w10="urn:schemas-microsoft-com:office:word" xmlns:w="http://schemas.openxmlformats.org/wordprocessingml/2006/main" xmlns:w14="http://schemas.microsoft.com/office/word/2010/wordml" xmlns:wpg="http://schemas.microsoft.com/office/word/2010/wordprocessingGroup" xmlns:wpi="http://schemas.microsoft.com/office/word/2010/wordprocessingInk" xmlns:wne="http://schemas.microsoft.com/office/word/2006/wordml" xmlns:wps="http://schemas.microsoft.com/office/word/2010/wordprocessingShape" mc:Ignorable="w14 wp14">
+  <w:abstractNum w:abstractNumId="0">
+    <w:nsid w:val="1ADF1B0C"/>
+    <w:multiLevelType w:val="hybridMultilevel"/>
+    <w:tmpl w:val="8EA25340"/>
+    <w:lvl w:ilvl="0" w:tplc="04090001">
+      <w:start w:val="1"/>
+      <w:numFmt w:val="bullet"/>
+      <w:lvlText w:val=""/>
+      <w:lvlJc w:val="left"/>
+      <w:pPr>
+        <w:ind w:left="720" w:hanging="360"/>
+      </w:pPr>
+      <w:rPr>
+        <w:rFonts w:ascii="Symbol" w:hAnsi="Symbol" w:hint="default"/>
+      </w:rPr>
+    </w:lvl>
+    <w:lvl w:ilvl="1" w:tplc="04090003" w:tentative="1">
+      <w:start w:val="1"/>
+      <w:numFmt w:val="bullet"/>
+      <w:lvlText w:val="o"/>
+      <w:lvlJc w:val="left"/>
+      <w:pPr>
+        <w:ind w:left="1440" w:hanging="360"/>
+      </w:pPr>
+      <w:rPr>
+        <w:rFonts w:ascii="Courier New" w:hAnsi="Courier New" w:hint="default"/>
+      </w:rPr>
+    </w:lvl>
+    <w:lvl w:ilvl="2" w:tplc="04090005" w:tentative="1">
+      <w:start w:val="1"/>
+      <w:numFmt w:val="bullet"/>
+      <w:lvlText w:val=""/>
+      <w:lvlJc w:val="left"/>
+      <w:pPr>
+        <w:ind w:left="2160" w:hanging="360"/>
+      </w:pPr>
+      <w:rPr>
+        <w:rFonts w:ascii="Wingdings" w:hAnsi="Wingdings" w:hint="default"/>
+      </w:rPr>
+    </w:lvl>
+    <w:lvl w:ilvl="3" w:tplc="04090001" w:tentative="1">
+      <w:start w:val="1"/>
+      <w:numFmt w:val="bullet"/>
+      <w:lvlText w:val=""/>
+      <w:lvlJc w:val="left"/>
+      <w:pPr>
+        <w:ind w:left="2880" w:hanging="360"/>
+      </w:pPr>
+      <w:rPr>
+        <w:rFonts w:ascii="Symbol" w:hAnsi="Symbol" w:hint="default"/>
+      </w:rPr>
+    </w:lvl>
+    <w:lvl w:ilvl="4" w:tplc="04090003" w:tentative="1">
+      <w:start w:val="1"/>
+      <w:numFmt w:val="bullet"/>
+      <w:lvlText w:val="o"/>
+      <w:lvlJc w:val="left"/>
+      <w:pPr>
+        <w:ind w:left="3600" w:hanging="360"/>
+      </w:pPr>
+      <w:rPr>
+        <w:rFonts w:ascii="Courier New" w:hAnsi="Courier New" w:hint="default"/>
+      </w:rPr>
+    </w:lvl>
+    <w:lvl w:ilvl="5" w:tplc="04090005" w:tentative="1">
+      <w:start w:val="1"/>
+      <w:numFmt w:val="bullet"/>
+      <w:lvlText w:val=""/>
+      <w:lvlJc w:val="left"/>
+      <w:pPr>
+        <w:ind w:left="4320" w:hanging="360"/>
+      </w:pPr>
+      <w:rPr>
+        <w:rFonts w:ascii="Wingdings" w:hAnsi="Wingdings" w:hint="default"/>
+      </w:rPr>
+    </w:lvl>
+    <w:lvl w:ilvl="6" w:tplc="04090001" w:tentative="1">
+      <w:start w:val="1"/>
+      <w:numFmt w:val="bullet"/>
+      <w:lvlText w:val=""/>
+      <w:lvlJc w:val="left"/>
+      <w:pPr>
+        <w:ind w:left="5040" w:hanging="360"/>
+      </w:pPr>
+      <w:rPr>
+        <w:rFonts w:ascii="Symbol" w:hAnsi="Symbol" w:hint="default"/>
+      </w:rPr>
+    </w:lvl>
+    <w:lvl w:ilvl="7" w:tplc="04090003" w:tentative="1">
+      <w:start w:val="1"/>
+      <w:numFmt w:val="bullet"/>
+      <w:lvlText w:val="o"/>
+      <w:lvlJc w:val="left"/>
+      <w:pPr>
+        <w:ind w:left="5760" w:hanging="360"/>
+      </w:pPr>
+      <w:rPr>
+        <w:rFonts w:ascii="Courier New" w:hAnsi="Courier New" w:hint="default"/>
+      </w:rPr>
+    </w:lvl>
+    <w:lvl w:ilvl="8" w:tplc="04090005" w:tentative="1">
+      <w:start w:val="1"/>
+      <w:numFmt w:val="bullet"/>
+      <w:lvlText w:val=""/>
+      <w:lvlJc w:val="left"/>
+      <w:pPr>
+        <w:ind w:left="6480" w:hanging="360"/>
+      </w:pPr>
+      <w:rPr>
+        <w:rFonts w:ascii="Wingdings" w:hAnsi="Wingdings" w:hint="default"/>
+      </w:rPr>
+    </w:lvl>
+  </w:abstractNum>
+  <w:abstractNum w:abstractNumId="1">
+    <w:nsid w:val="67730269"/>
+    <w:multiLevelType w:val="hybridMultilevel"/>
+    <w:tmpl w:val="E3BC468C"/>
+    <w:lvl w:ilvl="0" w:tplc="04090001">
+      <w:start w:val="1"/>
+      <w:numFmt w:val="bullet"/>
+      <w:lvlText w:val=""/>
+      <w:lvlJc w:val="left"/>
+      <w:pPr>
+        <w:ind w:left="720" w:hanging="360"/>
+      </w:pPr>
+      <w:rPr>
+        <w:rFonts w:ascii="Symbol" w:hAnsi="Symbol" w:hint="default"/>
+      </w:rPr>
+    </w:lvl>
+    <w:lvl w:ilvl="1" w:tplc="04090003" w:tentative="1">
+      <w:start w:val="1"/>
+      <w:numFmt w:val="bullet"/>
+      <w:lvlText w:val="o"/>
+      <w:lvlJc w:val="left"/>
+      <w:pPr>
+        <w:ind w:left="1440" w:hanging="360"/>
+      </w:pPr>
+      <w:rPr>
+        <w:rFonts w:ascii="Courier New" w:hAnsi="Courier New" w:cs="Courier New" w:hint="default"/>
+      </w:rPr>
+    </w:lvl>
+    <w:lvl w:ilvl="2" w:tplc="04090005" w:tentative="1">
+      <w:start w:val="1"/>
+      <w:numFmt w:val="bullet"/>
+      <w:lvlText w:val=""/>
+      <w:lvlJc w:val="left"/>
+      <w:pPr>
+        <w:ind w:left="2160" w:hanging="360"/>
+      </w:pPr>
+      <w:rPr>
+        <w:rFonts w:ascii="Wingdings" w:hAnsi="Wingdings" w:hint="default"/>
+      </w:rPr>
+    </w:lvl>
+    <w:lvl w:ilvl="3" w:tplc="04090001" w:tentative="1">
+      <w:start w:val="1"/>
+      <w:numFmt w:val="bullet"/>
+      <w:lvlText w:val=""/>
+      <w:lvlJc w:val="left"/>
+      <w:pPr>
+        <w:ind w:left="2880" w:hanging="360"/>
+      </w:pPr>
+      <w:rPr>
+        <w:rFonts w:ascii="Symbol" w:hAnsi="Symbol" w:hint="default"/>
+      </w:rPr>
+    </w:lvl>
+    <w:lvl w:ilvl="4" w:tplc="04090003" w:tentative="1">
+      <w:start w:val="1"/>
+      <w:numFmt w:val="bullet"/>
+      <w:lvlText w:val="o"/>
+      <w:lvlJc w:val="left"/>
+      <w:pPr>
+        <w:ind w:left="3600" w:hanging="360"/>
+      </w:pPr>
+      <w:rPr>
+        <w:rFonts w:ascii="Courier New" w:hAnsi="Courier New" w:cs="Courier New" w:hint="default"/>
+      </w:rPr>
+    </w:lvl>
+    <w:lvl w:ilvl="5" w:tplc="04090005" w:tentative="1">
+      <w:start w:val="1"/>
+      <w:numFmt w:val="bullet"/>
+      <w:lvlText w:val=""/>
+      <w:lvlJc w:val="left"/>
+      <w:pPr>
+        <w:ind w:left="4320" w:hanging="360"/>
+      </w:pPr>
+      <w:rPr>
+        <w:rFonts w:ascii="Wingdings" w:hAnsi="Wingdings" w:hint="default"/>
+      </w:rPr>
+    </w:lvl>
+    <w:lvl w:ilvl="6" w:tplc="04090001" w:tentative="1">
+      <w:start w:val="1"/>
+      <w:numFmt w:val="bullet"/>
+      <w:lvlText w:val=""/>
+      <w:lvlJc w:val="left"/>
+      <w:pPr>
+        <w:ind w:left="5040" w:hanging="360"/>
+      </w:pPr>
+      <w:rPr>
+        <w:rFonts w:ascii="Symbol" w:hAnsi="Symbol" w:hint="default"/>
+      </w:rPr>
+    </w:lvl>
+    <w:lvl w:ilvl="7" w:tplc="04090003" w:tentative="1">
+      <w:start w:val="1"/>
+      <w:numFmt w:val="bullet"/>
+      <w:lvlText w:val="o"/>
+      <w:lvlJc w:val="left"/>
+      <w:pPr>
+        <w:ind w:left="5760" w:hanging="360"/>
+      </w:pPr>
+      <w:rPr>
+        <w:rFonts w:ascii="Courier New" w:hAnsi="Courier New" w:cs="Courier New" w:hint="default"/>
+      </w:rPr>
+    </w:lvl>
+    <w:lvl w:ilvl="8" w:tplc="04090005" w:tentative="1">
+      <w:start w:val="1"/>
+      <w:numFmt w:val="bullet"/>
+      <w:lvlText w:val=""/>
+      <w:lvlJc w:val="left"/>
+      <w:pPr>
+        <w:ind w:left="6480" w:hanging="360"/>
+      </w:pPr>
+      <w:rPr>
+        <w:rFonts w:ascii="Wingdings" w:hAnsi="Wingdings" w:hint="default"/>
+      </w:rPr>
+    </w:lvl>
+  </w:abstractNum>
+  <w:abstractNum w:abstractNumId="2">
+    <w:nsid w:val="76847298"/>
+    <w:multiLevelType w:val="hybridMultilevel"/>
+    <w:tmpl w:val="04663A36"/>
+    <w:lvl w:ilvl="0" w:tplc="04090001">
+      <w:start w:val="1"/>
+      <w:numFmt w:val="bullet"/>
+      <w:lvlText w:val=""/>
+      <w:lvlJc w:val="left"/>
+      <w:pPr>
+        <w:ind w:left="720" w:hanging="360"/>
+      </w:pPr>
+      <w:rPr>
+        <w:rFonts w:ascii="Symbol" w:hAnsi="Symbol" w:hint="default"/>
+      </w:rPr>
+    </w:lvl>
+    <w:lvl w:ilvl="1" w:tplc="04090003" w:tentative="1">
+      <w:start w:val="1"/>
+      <w:numFmt w:val="bullet"/>
+      <w:lvlText w:val="o"/>
+      <w:lvlJc w:val="left"/>
+      <w:pPr>
+        <w:ind w:left="1440" w:hanging="360"/>
+      </w:pPr>
+      <w:rPr>
+        <w:rFonts w:ascii="Courier New" w:hAnsi="Courier New" w:cs="Courier New" w:hint="default"/>
+      </w:rPr>
+    </w:lvl>
+    <w:lvl w:ilvl="2" w:tplc="04090005" w:tentative="1">
+      <w:start w:val="1"/>
+      <w:numFmt w:val="bullet"/>
+      <w:lvlText w:val=""/>
+      <w:lvlJc w:val="left"/>
+      <w:pPr>
+        <w:ind w:left="2160" w:hanging="360"/>
+      </w:pPr>
+      <w:rPr>
+        <w:rFonts w:ascii="Wingdings" w:hAnsi="Wingdings" w:hint="default"/>
+      </w:rPr>
+    </w:lvl>
+    <w:lvl w:ilvl="3" w:tplc="04090001" w:tentative="1">
+      <w:start w:val="1"/>
+      <w:numFmt w:val="bullet"/>
+      <w:lvlText w:val=""/>
+      <w:lvlJc w:val="left"/>
+      <w:pPr>
+        <w:ind w:left="2880" w:hanging="360"/>
+      </w:pPr>
+      <w:rPr>
+        <w:rFonts w:ascii="Symbol" w:hAnsi="Symbol" w:hint="default"/>
+      </w:rPr>
+    </w:lvl>
+    <w:lvl w:ilvl="4" w:tplc="04090003" w:tentative="1">
+      <w:start w:val="1"/>
+      <w:numFmt w:val="bullet"/>
+      <w:lvlText w:val="o"/>
+      <w:lvlJc w:val="left"/>
+      <w:pPr>
+        <w:ind w:left="3600" w:hanging="360"/>
+      </w:pPr>
+      <w:rPr>
+        <w:rFonts w:ascii="Courier New" w:hAnsi="Courier New" w:cs="Courier New" w:hint="default"/>
+      </w:rPr>
+    </w:lvl>
+    <w:lvl w:ilvl="5" w:tplc="04090005" w:tentative="1">
+      <w:start w:val="1"/>
+      <w:numFmt w:val="bullet"/>
+      <w:lvlText w:val=""/>
+      <w:lvlJc w:val="left"/>
+      <w:pPr>
+        <w:ind w:left="4320" w:hanging="360"/>
+      </w:pPr>
+      <w:rPr>
+        <w:rFonts w:ascii="Wingdings" w:hAnsi="Wingdings" w:hint="default"/>
+      </w:rPr>
+    </w:lvl>
+    <w:lvl w:ilvl="6" w:tplc="04090001" w:tentative="1">
+      <w:start w:val="1"/>
+      <w:numFmt w:val="bullet"/>
+      <w:lvlText w:val=""/>
+      <w:lvlJc w:val="left"/>
+      <w:pPr>
+        <w:ind w:left="5040" w:hanging="360"/>
+      </w:pPr>
+      <w:rPr>
+        <w:rFonts w:ascii="Symbol" w:hAnsi="Symbol" w:hint="default"/>
+      </w:rPr>
+    </w:lvl>
+    <w:lvl w:ilvl="7" w:tplc="04090003" w:tentative="1">
+      <w:start w:val="1"/>
+      <w:numFmt w:val="bullet"/>
+      <w:lvlText w:val="o"/>
+      <w:lvlJc w:val="left"/>
+      <w:pPr>
+        <w:ind w:left="5760" w:hanging="360"/>
+      </w:pPr>
+      <w:rPr>
+        <w:rFonts w:ascii="Courier New" w:hAnsi="Courier New" w:cs="Courier New" w:hint="default"/>
+      </w:rPr>
+    </w:lvl>
+    <w:lvl w:ilvl="8" w:tplc="04090005" w:tentative="1">
+      <w:start w:val="1"/>
+      <w:numFmt w:val="bullet"/>
+      <w:lvlText w:val=""/>
+      <w:lvlJc w:val="left"/>
+      <w:pPr>
+        <w:ind w:left="6480" w:hanging="360"/>
+      </w:pPr>
+      <w:rPr>
+        <w:rFonts w:ascii="Wingdings" w:hAnsi="Wingdings" w:hint="default"/>
+      </w:rPr>
+    </w:lvl>
+  </w:abstractNum>
+  <w:num w:numId="1">
+    <w:abstractNumId w:val="1"/>
+  </w:num>
+  <w:num w:numId="2">
+    <w:abstractNumId w:val="2"/>
+  </w:num>
+  <w:num w:numId="3">
+    <w:abstractNumId w:val="0"/>
+  </w:num>
+</w:numbering>
 </file>
 
 <file path=word/styles.xml><?xml version="1.0" encoding="utf-8"?>
@@ -586,6 +1207,23 @@
     <w:semiHidden/>
     <w:unhideWhenUsed/>
   </w:style>
+  <w:style w:type="paragraph" w:styleId="ListParagraph">
+    <w:name w:val="List Paragraph"/>
+    <w:basedOn w:val="Normal"/>
+    <w:uiPriority w:val="34"/>
+    <w:qFormat/>
+    <w:rsid w:val="0003257E"/>
+    <w:pPr>
+      <w:spacing w:after="160" w:line="259" w:lineRule="auto"/>
+      <w:ind w:left="720"/>
+      <w:contextualSpacing/>
+    </w:pPr>
+    <w:rPr>
+      <w:rFonts w:eastAsiaTheme="minorHAnsi"/>
+      <w:sz w:val="22"/>
+      <w:szCs w:val="22"/>
+    </w:rPr>
+  </w:style>
 </w:styles>
 </file>
 
@@ -771,6 +1409,23 @@
     <w:uiPriority w:val="99"/>
     <w:semiHidden/>
     <w:unhideWhenUsed/>
+  </w:style>
+  <w:style w:type="paragraph" w:styleId="ListParagraph">
+    <w:name w:val="List Paragraph"/>
+    <w:basedOn w:val="Normal"/>
+    <w:uiPriority w:val="34"/>
+    <w:qFormat/>
+    <w:rsid w:val="0003257E"/>
+    <w:pPr>
+      <w:spacing w:after="160" w:line="259" w:lineRule="auto"/>
+      <w:ind w:left="720"/>
+      <w:contextualSpacing/>
+    </w:pPr>
+    <w:rPr>
+      <w:rFonts w:eastAsiaTheme="minorHAnsi"/>
+      <w:sz w:val="22"/>
+      <w:szCs w:val="22"/>
+    </w:rPr>
   </w:style>
 </w:styles>
 </file>

</xml_diff>